<commit_message>
More edits for empire.
</commit_message>
<xml_diff>
--- a/Empire/empire.docx
+++ b/Empire/empire.docx
@@ -879,6 +879,29 @@
         <w:pStyle w:val="BodyText"/>
       </w:pPr>
       <w:r>
+        <w:t xml:space="preserve">If we admit we are an empire, we might also make sense of the foreign policy strategy the Trump administration is currently pursuing: people in the administration, such as Elbridge Colby, believe that the American Empire is over-extended: we now live in a multi-polar world and can no longer afford the fantasy that our empire will span the ecumene. In particular, we are over-extended by keeping European nations as protectorates: Europe can and should defend itself. We then made understand, for instance, Trump’s bellicosity on the subject of Greenland as a way (while perhaps not the most ethical way) of prompting Europe to </w:t>
+      </w:r>
+      <w:r>
+        <w:rPr>
+          <w:i/>
+          <w:iCs/>
+        </w:rPr>
+        <w:t>want</w:t>
+      </w:r>
+      <w:r>
+        <w:t xml:space="preserve"> to break up with the U.S.</w:t>
+      </w:r>
+    </w:p>
+    <w:p>
+      <w:pPr>
+        <w:pStyle w:val="BodyText"/>
+      </w:pPr>
+    </w:p>
+    <w:p>
+      <w:pPr>
+        <w:pStyle w:val="BodyText"/>
+      </w:pPr>
+      <w:r>
         <w:t xml:space="preserve">One friend to whom I showed an early sketch of this essay didn’t approve because he “objected to empire building.” But this is like objecting to the deforestation of the island of Manhattan: it’s too late to object: it has already happened. Objecting to American empire building might have made good sense in 1848 or 1898, but today, the empire is already built. </w:t>
       </w:r>
       <w:commentRangeStart w:id="6"/>
@@ -966,7 +989,11 @@
         <w:t xml:space="preserve">” This is an odd objection, given that the Roman Empire lasted 1400 years (until the fall of Constantinople), the Egyptian Empire lasted five centuries, the Chinese Empire 2100 years, </w:t>
       </w:r>
       <w:r>
-        <w:t>the Ottoman Empire six centuries, and the Persian empire several centuries. (Of course, every figure above could be disputed as to exactly when an empire can be said to have begun and when</w:t>
+        <w:t xml:space="preserve">the Ottoman Empire six centuries, and the Persian empire </w:t>
+      </w:r>
+      <w:r>
+        <w:lastRenderedPageBreak/>
+        <w:t>several centuries. (Of course, every figure above could be disputed as to exactly when an empire can be said to have begun and when</w:t>
       </w:r>
       <w:r>
         <w:t xml:space="preserve"> exactly</w:t>
@@ -1191,6 +1218,7 @@
         <w:pStyle w:val="BodyText"/>
       </w:pPr>
       <w:r>
+        <w:lastRenderedPageBreak/>
         <w:t>If one</w:t>
       </w:r>
       <w:r>
@@ -1296,7 +1324,6 @@
         <w:pStyle w:val="BodyText"/>
       </w:pPr>
       <w:r>
-        <w:lastRenderedPageBreak/>
         <w:t>And at that point we’d be having a genuine conversation.</w:t>
       </w:r>
     </w:p>
@@ -1407,7 +1434,7 @@
   <w15:commentEx w15:paraId="459466B6" w15:done="1"/>
   <w15:commentEx w15:paraId="1CFDE152" w15:done="1"/>
   <w15:commentEx w15:paraId="426A062F" w15:done="1"/>
-  <w15:commentEx w15:paraId="3BB341BE" w15:done="0"/>
+  <w15:commentEx w15:paraId="3BB341BE" w15:done="1"/>
 </w15:commentsEx>
 </file>
 
@@ -1440,7 +1467,19 @@
       </w16:ext>
     </w16cex:extLst>
   </w16cex:commentExtensible>
-  <w16cex:commentExtensible w16cex:durableId="15592C48" w16cex:dateUtc="2026-01-30T21:33:00Z"/>
+  <w16cex:commentExtensible w16cex:durableId="15592C48" w16cex:dateUtc="2026-01-30T21:33:00Z">
+    <w16cex:extLst>
+      <w16:ext w16:uri="{CE6994B0-6A32-4C9F-8C6B-6E91EDA988CE}">
+        <cr:reactions xmlns:cr="http://schemas.microsoft.com/office/comments/2020/reactions">
+          <cr:reaction reactionType="1">
+            <cr:reactionInfo dateUtc="2026-02-01T06:11:52Z">
+              <cr:user userId="c4658fadaefa06e9" userProvider="Windows Live" userName="Gene Callahan"/>
+            </cr:reactionInfo>
+          </cr:reaction>
+        </cr:reactions>
+      </w16:ext>
+    </w16cex:extLst>
+  </w16cex:commentExtensible>
 </w16cex:commentsExtensible>
 </file>
 

</xml_diff>